<commit_message>
update early jan 2022
</commit_message>
<xml_diff>
--- a/Liam_Seagram_Resume.docx
+++ b/Liam_Seagram_Resume.docx
@@ -1,6 +1,6 @@
 
 <file path=word/document.xml><?xml version="1.0" encoding="utf-8"?>
-<w:document xmlns:wpc="http://schemas.microsoft.com/office/word/2010/wordprocessingCanvas" xmlns:cx="http://schemas.microsoft.com/office/drawing/2014/chartex" xmlns:cx1="http://schemas.microsoft.com/office/drawing/2015/9/8/chartex" xmlns:cx2="http://schemas.microsoft.com/office/drawing/2015/10/21/chartex" xmlns:cx3="http://schemas.microsoft.com/office/drawing/2016/5/9/chartex" xmlns:cx4="http://schemas.microsoft.com/office/drawing/2016/5/10/chartex" xmlns:cx5="http://schemas.microsoft.com/office/drawing/2016/5/11/chartex" xmlns:cx6="http://schemas.microsoft.com/office/drawing/2016/5/12/chartex" xmlns:cx7="http://schemas.microsoft.com/office/drawing/2016/5/13/chartex" xmlns:cx8="http://schemas.microsoft.com/office/drawing/2016/5/14/chartex" xmlns:mc="http://schemas.openxmlformats.org/markup-compatibility/2006" xmlns:aink="http://schemas.microsoft.com/office/drawing/2016/ink" xmlns:am3d="http://schemas.microsoft.com/office/drawing/2017/model3d" xmlns:o="urn:schemas-microsoft-com:office:office" xmlns:r="http://schemas.openxmlformats.org/officeDocument/2006/relationships" xmlns:m="http://schemas.openxmlformats.org/officeDocument/2006/math" xmlns:v="urn:schemas-microsoft-com:vml" xmlns:wp14="http://schemas.microsoft.com/office/word/2010/wordprocessingDrawing" xmlns:wp="http://schemas.openxmlformats.org/drawingml/2006/wordprocessingDrawing" xmlns:w10="urn:schemas-microsoft-com:office:word" xmlns:w="http://schemas.openxmlformats.org/wordprocessingml/2006/main" xmlns:w14="http://schemas.microsoft.com/office/word/2010/wordml" xmlns:w15="http://schemas.microsoft.com/office/word/2012/wordml" xmlns:w16cex="http://schemas.microsoft.com/office/word/2018/wordml/cex" xmlns:w16cid="http://schemas.microsoft.com/office/word/2016/wordml/cid" xmlns:w16="http://schemas.microsoft.com/office/word/2018/wordml" xmlns:w16sdtdh="http://schemas.microsoft.com/office/word/2020/wordml/sdtdatahash" xmlns:w16se="http://schemas.microsoft.com/office/word/2015/wordml/symex" xmlns:wpg="http://schemas.microsoft.com/office/word/2010/wordprocessingGroup" xmlns:wpi="http://schemas.microsoft.com/office/word/2010/wordprocessingInk" xmlns:wne="http://schemas.microsoft.com/office/word/2006/wordml" xmlns:wps="http://schemas.microsoft.com/office/word/2010/wordprocessingShape" mc:Ignorable="w14 w15 w16se w16cid w16 w16cex w16sdtdh wp14">
+<w:document xmlns:wpc="http://schemas.microsoft.com/office/word/2010/wordprocessingCanvas" xmlns:cx="http://schemas.microsoft.com/office/drawing/2014/chartex" xmlns:cx1="http://schemas.microsoft.com/office/drawing/2015/9/8/chartex" xmlns:cx2="http://schemas.microsoft.com/office/drawing/2015/10/21/chartex" xmlns:cx3="http://schemas.microsoft.com/office/drawing/2016/5/9/chartex" xmlns:cx4="http://schemas.microsoft.com/office/drawing/2016/5/10/chartex" xmlns:cx5="http://schemas.microsoft.com/office/drawing/2016/5/11/chartex" xmlns:cx6="http://schemas.microsoft.com/office/drawing/2016/5/12/chartex" xmlns:cx7="http://schemas.microsoft.com/office/drawing/2016/5/13/chartex" xmlns:cx8="http://schemas.microsoft.com/office/drawing/2016/5/14/chartex" xmlns:mc="http://schemas.openxmlformats.org/markup-compatibility/2006" xmlns:aink="http://schemas.microsoft.com/office/drawing/2016/ink" xmlns:am3d="http://schemas.microsoft.com/office/drawing/2017/model3d" xmlns:o="urn:schemas-microsoft-com:office:office" xmlns:oel="http://schemas.microsoft.com/office/2019/extlst" xmlns:r="http://schemas.openxmlformats.org/officeDocument/2006/relationships" xmlns:m="http://schemas.openxmlformats.org/officeDocument/2006/math" xmlns:v="urn:schemas-microsoft-com:vml" xmlns:wp14="http://schemas.microsoft.com/office/word/2010/wordprocessingDrawing" xmlns:wp="http://schemas.openxmlformats.org/drawingml/2006/wordprocessingDrawing" xmlns:w10="urn:schemas-microsoft-com:office:word" xmlns:w="http://schemas.openxmlformats.org/wordprocessingml/2006/main" xmlns:w14="http://schemas.microsoft.com/office/word/2010/wordml" xmlns:w15="http://schemas.microsoft.com/office/word/2012/wordml" xmlns:w16cex="http://schemas.microsoft.com/office/word/2018/wordml/cex" xmlns:w16cid="http://schemas.microsoft.com/office/word/2016/wordml/cid" xmlns:w16="http://schemas.microsoft.com/office/word/2018/wordml" xmlns:w16sdtdh="http://schemas.microsoft.com/office/word/2020/wordml/sdtdatahash" xmlns:w16se="http://schemas.microsoft.com/office/word/2015/wordml/symex" xmlns:wpg="http://schemas.microsoft.com/office/word/2010/wordprocessingGroup" xmlns:wpi="http://schemas.microsoft.com/office/word/2010/wordprocessingInk" xmlns:wne="http://schemas.microsoft.com/office/word/2006/wordml" xmlns:wps="http://schemas.microsoft.com/office/word/2010/wordprocessingShape" mc:Ignorable="w14 w15 w16se w16cid w16 w16cex w16sdtdh wp14">
   <w:body>
     <w:p>
       <w:pPr>
@@ -301,13 +301,24 @@
             <w:sz w:val="20"/>
             <w:szCs w:val="20"/>
           </w:rPr>
-          <w:t xml:space="preserve"> Sealgram</w:t>
+          <w:t xml:space="preserve"> </w:t>
         </w:r>
+        <w:proofErr w:type="spellStart"/>
+        <w:r>
+          <w:rPr>
+            <w:rStyle w:val="Hyperlink"/>
+            <w:rFonts w:ascii="Calibri Light" w:eastAsia="Calibri Light" w:hAnsi="Calibri Light" w:cs="Calibri Light"/>
+            <w:sz w:val="20"/>
+            <w:szCs w:val="20"/>
+          </w:rPr>
+          <w:t>Sealgram</w:t>
+        </w:r>
+        <w:proofErr w:type="spellEnd"/>
       </w:hyperlink>
     </w:p>
     <w:p>
       <w:pPr>
-        <w:spacing w:before="100" w:after="100"/>
+        <w:spacing w:before="40" w:after="40"/>
         <w:rPr>
           <w:rFonts w:ascii="Calibri Light" w:eastAsia="Calibri Light" w:hAnsi="Calibri Light" w:cs="Calibri Light"/>
           <w:sz w:val="20"/>
@@ -333,7 +344,7 @@
     </w:p>
     <w:p>
       <w:pPr>
-        <w:spacing w:before="80" w:after="80"/>
+        <w:spacing w:before="20" w:after="20"/>
         <w:rPr>
           <w:rFonts w:ascii="Roboto" w:hAnsi="Roboto"/>
           <w:sz w:val="21"/>
@@ -354,77 +365,19 @@
         <w:tblStyle w:val="TableGrid"/>
         <w:tblW w:w="0" w:type="auto"/>
         <w:tblInd w:w="60" w:type="dxa"/>
-        <w:tblBorders>
-          <w:top w:val="single" w:sz="4" w:space="0" w:color="595959" w:themeColor="text1" w:themeTint="A6"/>
-          <w:left w:val="single" w:sz="4" w:space="0" w:color="595959" w:themeColor="text1" w:themeTint="A6"/>
-          <w:bottom w:val="single" w:sz="4" w:space="0" w:color="595959" w:themeColor="text1" w:themeTint="A6"/>
-          <w:right w:val="single" w:sz="4" w:space="0" w:color="595959" w:themeColor="text1" w:themeTint="A6"/>
-          <w:insideH w:val="single" w:sz="4" w:space="0" w:color="595959" w:themeColor="text1" w:themeTint="A6"/>
-          <w:insideV w:val="single" w:sz="4" w:space="0" w:color="595959" w:themeColor="text1" w:themeTint="A6"/>
-        </w:tblBorders>
         <w:tblLayout w:type="fixed"/>
         <w:tblLook w:val="04A0" w:firstRow="1" w:lastRow="0" w:firstColumn="1" w:lastColumn="0" w:noHBand="0" w:noVBand="1"/>
       </w:tblPr>
       <w:tblGrid>
-        <w:gridCol w:w="8380"/>
-        <w:gridCol w:w="124"/>
+        <w:gridCol w:w="8504"/>
       </w:tblGrid>
       <w:tr>
         <w:trPr>
-          <w:gridAfter w:val="1"/>
-          <w:wAfter w:w="124" w:type="dxa"/>
-          <w:trHeight w:val="182"/>
-        </w:trPr>
-        <w:tc>
-          <w:tcPr>
-            <w:tcW w:w="8380" w:type="dxa"/>
-            <w:tcBorders>
-              <w:top w:val="single" w:sz="4" w:space="0" w:color="FFFFFF" w:themeColor="background1"/>
-              <w:left w:val="dotted" w:sz="18" w:space="0" w:color="D0CECE" w:themeColor="background2" w:themeShade="E6"/>
-              <w:bottom w:val="single" w:sz="4" w:space="0" w:color="FFFFFF" w:themeColor="background1"/>
-              <w:right w:val="single" w:sz="4" w:space="0" w:color="FFFFFF" w:themeColor="background1"/>
-            </w:tcBorders>
-          </w:tcPr>
-          <w:p>
-            <w:pPr>
-              <w:spacing w:beforeAutospacing="1" w:after="40"/>
-              <w:rPr>
-                <w:rFonts w:asciiTheme="majorHAnsi" w:eastAsiaTheme="majorEastAsia" w:hAnsiTheme="majorHAnsi" w:cstheme="majorBidi"/>
-                <w:color w:val="000000" w:themeColor="text1"/>
-                <w:sz w:val="21"/>
-                <w:szCs w:val="21"/>
-              </w:rPr>
-            </w:pPr>
-            <w:r>
-              <w:rPr>
-                <w:rFonts w:asciiTheme="majorHAnsi" w:eastAsiaTheme="majorEastAsia" w:hAnsiTheme="majorHAnsi" w:cstheme="majorBidi"/>
-                <w:color w:val="000000" w:themeColor="text1"/>
-                <w:sz w:val="21"/>
-                <w:szCs w:val="21"/>
-              </w:rPr>
-              <w:t>Muskoka Lakes Golf &amp; Country Club (MLGCC), Muskoka, Ontario, 2016-2021 (Seasonal)</w:t>
-            </w:r>
-          </w:p>
-        </w:tc>
-      </w:tr>
-      <w:tr>
-        <w:tblPrEx>
-          <w:tblBorders>
-            <w:top w:val="single" w:sz="4" w:space="0" w:color="000000" w:themeColor="text1"/>
-            <w:left w:val="single" w:sz="4" w:space="0" w:color="000000" w:themeColor="text1"/>
-            <w:bottom w:val="single" w:sz="4" w:space="0" w:color="000000" w:themeColor="text1"/>
-            <w:right w:val="single" w:sz="4" w:space="0" w:color="000000" w:themeColor="text1"/>
-            <w:insideH w:val="single" w:sz="4" w:space="0" w:color="000000" w:themeColor="text1"/>
-            <w:insideV w:val="single" w:sz="4" w:space="0" w:color="000000" w:themeColor="text1"/>
-          </w:tblBorders>
-        </w:tblPrEx>
-        <w:trPr>
-          <w:trHeight w:val="731"/>
+          <w:trHeight w:val="53"/>
         </w:trPr>
         <w:tc>
           <w:tcPr>
             <w:tcW w:w="8504" w:type="dxa"/>
-            <w:gridSpan w:val="2"/>
             <w:tcBorders>
               <w:top w:val="single" w:sz="4" w:space="0" w:color="FFFFFF" w:themeColor="background1"/>
               <w:left w:val="dotted" w:sz="18" w:space="0" w:color="BFBFBF" w:themeColor="background1" w:themeShade="BF"/>
@@ -439,8 +392,6 @@
               <w:outlineLvl w:val="2"/>
               <w:rPr>
                 <w:rFonts w:ascii="Calibri Light" w:eastAsia="Calibri Light" w:hAnsi="Calibri Light" w:cs="Calibri Light"/>
-                <w:b/>
-                <w:bCs/>
                 <w:caps/>
                 <w:color w:val="595959" w:themeColor="text1" w:themeTint="A6"/>
                 <w:sz w:val="21"/>
@@ -450,61 +401,70 @@
             <w:r>
               <w:rPr>
                 <w:rFonts w:ascii="Calibri Light" w:eastAsia="Calibri Light" w:hAnsi="Calibri Light" w:cs="Calibri Light"/>
-                <w:b/>
-                <w:bCs/>
-                <w:caps/>
-                <w:color w:val="595959" w:themeColor="text1" w:themeTint="A6"/>
-                <w:sz w:val="21"/>
-                <w:szCs w:val="21"/>
-              </w:rPr>
-              <w:t>Front-End Service: Summer 2017, Summer 2018, Summer 2019 (Age 14, 15, 16, 17)</w:t>
-            </w:r>
-          </w:p>
-          <w:p>
-            <w:pPr>
-              <w:spacing w:line="259" w:lineRule="auto"/>
-              <w:rPr>
-                <w:rFonts w:ascii="Calibri Light" w:eastAsia="Calibri Light" w:hAnsi="Calibri Light" w:cs="Calibri Light"/>
-                <w:color w:val="000000" w:themeColor="text1"/>
-                <w:sz w:val="21"/>
-                <w:szCs w:val="21"/>
-              </w:rPr>
-            </w:pPr>
-            <w:r>
-              <w:rPr>
-                <w:rFonts w:ascii="Calibri Light" w:eastAsia="Calibri Light" w:hAnsi="Calibri Light" w:cs="Calibri Light"/>
-                <w:color w:val="000000" w:themeColor="text1"/>
-                <w:sz w:val="21"/>
-                <w:szCs w:val="21"/>
-              </w:rPr>
-              <w:t>Worked as a “Dock Staff” at the MLGCC, and in the MLGCC’s “Grill Room”.</w:t>
-            </w:r>
-          </w:p>
-          <w:p>
-            <w:pPr>
-              <w:spacing w:line="259" w:lineRule="auto"/>
-              <w:rPr>
-                <w:rFonts w:ascii="Calibri Light" w:eastAsia="Calibri Light" w:hAnsi="Calibri Light" w:cs="Calibri Light"/>
-                <w:color w:val="000000" w:themeColor="text1"/>
-                <w:sz w:val="21"/>
-                <w:szCs w:val="21"/>
-              </w:rPr>
-            </w:pPr>
-            <w:r>
-              <w:rPr>
-                <w:rFonts w:ascii="Calibri Light" w:eastAsia="Calibri Light" w:hAnsi="Calibri Light" w:cs="Calibri Light"/>
-                <w:color w:val="000000" w:themeColor="text1"/>
-                <w:sz w:val="21"/>
-                <w:szCs w:val="21"/>
-              </w:rPr>
-              <w:t>Responsible for dining area, taking orders, handing out food, preparing beverages,</w:t>
+                <w:caps/>
+                <w:color w:val="595959" w:themeColor="text1" w:themeTint="A6"/>
+                <w:sz w:val="21"/>
+                <w:szCs w:val="21"/>
+              </w:rPr>
+              <w:t xml:space="preserve">Muskoka Lakes Golf &amp; Country Club (MLGCC): </w:t>
             </w:r>
           </w:p>
           <w:p>
             <w:pPr>
               <w:pStyle w:val="Heading3"/>
+              <w:spacing w:line="259" w:lineRule="auto"/>
               <w:outlineLvl w:val="2"/>
               <w:rPr>
+                <w:rFonts w:ascii="Calibri Light" w:eastAsia="Calibri Light" w:hAnsi="Calibri Light" w:cs="Calibri Light"/>
+                <w:b/>
+                <w:bCs/>
+                <w:caps/>
+                <w:color w:val="595959" w:themeColor="text1" w:themeTint="A6"/>
+                <w:sz w:val="21"/>
+                <w:szCs w:val="21"/>
+              </w:rPr>
+            </w:pPr>
+            <w:r>
+              <w:rPr>
+                <w:rFonts w:ascii="Calibri Light" w:eastAsia="Calibri Light" w:hAnsi="Calibri Light" w:cs="Calibri Light"/>
+                <w:b/>
+                <w:bCs/>
+                <w:caps/>
+                <w:color w:val="595959" w:themeColor="text1" w:themeTint="A6"/>
+                <w:sz w:val="21"/>
+                <w:szCs w:val="21"/>
+              </w:rPr>
+              <w:t xml:space="preserve">Front-End Service: </w:t>
+            </w:r>
+            <w:r>
+              <w:rPr>
+                <w:rFonts w:ascii="Calibri Light" w:eastAsia="Calibri Light" w:hAnsi="Calibri Light" w:cs="Calibri Light"/>
+                <w:b/>
+                <w:bCs/>
+                <w:caps/>
+                <w:color w:val="595959" w:themeColor="text1" w:themeTint="A6"/>
+                <w:sz w:val="21"/>
+                <w:szCs w:val="21"/>
+              </w:rPr>
+              <w:t xml:space="preserve">Summer 2016, </w:t>
+            </w:r>
+            <w:r>
+              <w:rPr>
+                <w:rFonts w:ascii="Calibri Light" w:eastAsia="Calibri Light" w:hAnsi="Calibri Light" w:cs="Calibri Light"/>
+                <w:b/>
+                <w:bCs/>
+                <w:caps/>
+                <w:color w:val="595959" w:themeColor="text1" w:themeTint="A6"/>
+                <w:sz w:val="21"/>
+                <w:szCs w:val="21"/>
+              </w:rPr>
+              <w:t>2017, 2018, 2019 (Age 14, 15, 16, 17)</w:t>
+            </w:r>
+          </w:p>
+          <w:p>
+            <w:pPr>
+              <w:contextualSpacing/>
+              <w:rPr>
                 <w:rFonts w:cstheme="majorHAnsi"/>
                 <w:sz w:val="21"/>
                 <w:szCs w:val="21"/>
@@ -517,29 +477,18 @@
                 <w:sz w:val="21"/>
                 <w:szCs w:val="21"/>
               </w:rPr>
-              <w:t>Additional responsibility as supervisor of the Grill Room in summer 2019.</w:t>
+              <w:t>Worked as a “Dock Staff” at the MLGCC, and in the MLGCC’s “Grill Room”.</w:t>
             </w:r>
           </w:p>
         </w:tc>
       </w:tr>
       <w:tr>
-        <w:tblPrEx>
-          <w:tblBorders>
-            <w:top w:val="single" w:sz="4" w:space="0" w:color="000000" w:themeColor="text1"/>
-            <w:left w:val="single" w:sz="4" w:space="0" w:color="000000" w:themeColor="text1"/>
-            <w:bottom w:val="single" w:sz="4" w:space="0" w:color="000000" w:themeColor="text1"/>
-            <w:right w:val="single" w:sz="4" w:space="0" w:color="000000" w:themeColor="text1"/>
-            <w:insideH w:val="single" w:sz="4" w:space="0" w:color="000000" w:themeColor="text1"/>
-            <w:insideV w:val="single" w:sz="4" w:space="0" w:color="000000" w:themeColor="text1"/>
-          </w:tblBorders>
-        </w:tblPrEx>
         <w:trPr>
           <w:trHeight w:val="550"/>
         </w:trPr>
         <w:tc>
           <w:tcPr>
             <w:tcW w:w="8504" w:type="dxa"/>
-            <w:gridSpan w:val="2"/>
             <w:tcBorders>
               <w:top w:val="single" w:sz="4" w:space="0" w:color="FFFFFF" w:themeColor="background1"/>
               <w:left w:val="dotted" w:sz="18" w:space="0" w:color="BFBFBF" w:themeColor="background1" w:themeShade="BF"/>
@@ -566,7 +515,31 @@
                 <w:sz w:val="21"/>
                 <w:szCs w:val="21"/>
               </w:rPr>
-              <w:t>Restaurant Service/Bartender sUMMER 2020, Summer 2021 (Age 18, 19)</w:t>
+              <w:t>Restaurant Service/Bartender</w:t>
+            </w:r>
+            <w:r>
+              <w:rPr>
+                <w:rFonts w:ascii="Calibri Light" w:eastAsia="Calibri Light" w:hAnsi="Calibri Light" w:cs="Calibri Light"/>
+                <w:b/>
+                <w:bCs/>
+                <w:caps/>
+                <w:color w:val="595959" w:themeColor="text1" w:themeTint="A6"/>
+                <w:sz w:val="21"/>
+                <w:szCs w:val="21"/>
+              </w:rPr>
+              <w:t>:</w:t>
+            </w:r>
+            <w:r>
+              <w:rPr>
+                <w:rFonts w:ascii="Calibri Light" w:eastAsia="Calibri Light" w:hAnsi="Calibri Light" w:cs="Calibri Light"/>
+                <w:b/>
+                <w:bCs/>
+                <w:caps/>
+                <w:color w:val="595959" w:themeColor="text1" w:themeTint="A6"/>
+                <w:sz w:val="21"/>
+                <w:szCs w:val="21"/>
+              </w:rPr>
+              <w:t xml:space="preserve"> sUMMER 2020, 2021 (Age 18, 19)</w:t>
             </w:r>
           </w:p>
           <w:p>
@@ -587,27 +560,176 @@
                 <w:sz w:val="21"/>
                 <w:szCs w:val="21"/>
               </w:rPr>
-              <w:t>Worked as a main front-end server at the MLGCC’s main restaurant, as well as one of the three main bartenders at the restaurant’s bar in 2021.</w:t>
+              <w:t xml:space="preserve">Worked as a main front-end server </w:t>
+            </w:r>
+            <w:r>
+              <w:rPr>
+                <w:rFonts w:asciiTheme="majorHAnsi" w:eastAsiaTheme="majorEastAsia" w:hAnsiTheme="majorHAnsi" w:cstheme="majorBidi"/>
+                <w:color w:val="000000" w:themeColor="text1"/>
+                <w:sz w:val="21"/>
+                <w:szCs w:val="21"/>
+              </w:rPr>
+              <w:t xml:space="preserve">and bartender </w:t>
+            </w:r>
+            <w:r>
+              <w:rPr>
+                <w:rFonts w:asciiTheme="majorHAnsi" w:eastAsiaTheme="majorEastAsia" w:hAnsiTheme="majorHAnsi" w:cstheme="majorBidi"/>
+                <w:color w:val="000000" w:themeColor="text1"/>
+                <w:sz w:val="21"/>
+                <w:szCs w:val="21"/>
+              </w:rPr>
+              <w:t>at the MLGCC’s main restaurant</w:t>
+            </w:r>
+            <w:r>
+              <w:rPr>
+                <w:rFonts w:asciiTheme="majorHAnsi" w:eastAsiaTheme="majorEastAsia" w:hAnsiTheme="majorHAnsi" w:cstheme="majorBidi"/>
+                <w:color w:val="000000" w:themeColor="text1"/>
+                <w:sz w:val="21"/>
+                <w:szCs w:val="21"/>
+              </w:rPr>
+              <w:t xml:space="preserve">. </w:t>
+            </w:r>
+            <w:r>
+              <w:rPr>
+                <w:rFonts w:asciiTheme="majorHAnsi" w:eastAsiaTheme="majorEastAsia" w:hAnsiTheme="majorHAnsi" w:cstheme="majorBidi"/>
+                <w:color w:val="000000" w:themeColor="text1"/>
+                <w:sz w:val="21"/>
+                <w:szCs w:val="21"/>
+              </w:rPr>
+              <w:t>Responsibilities included waiting tables, keeping the restaurant area presentable, managing the bar, preparing and sending out beverages</w:t>
+            </w:r>
+            <w:r>
+              <w:rPr>
+                <w:rFonts w:asciiTheme="majorHAnsi" w:eastAsiaTheme="majorEastAsia" w:hAnsiTheme="majorHAnsi" w:cstheme="majorBidi"/>
+                <w:color w:val="000000" w:themeColor="text1"/>
+                <w:sz w:val="21"/>
+                <w:szCs w:val="21"/>
+              </w:rPr>
+              <w:t>.</w:t>
+            </w:r>
+            <w:r>
+              <w:rPr>
+                <w:rFonts w:asciiTheme="majorHAnsi" w:eastAsiaTheme="majorEastAsia" w:hAnsiTheme="majorHAnsi" w:cstheme="majorBidi"/>
+                <w:color w:val="000000" w:themeColor="text1"/>
+                <w:sz w:val="21"/>
+                <w:szCs w:val="21"/>
+              </w:rPr>
+              <w:t xml:space="preserve"> </w:t>
+            </w:r>
+          </w:p>
+        </w:tc>
+      </w:tr>
+      <w:tr>
+        <w:trPr>
+          <w:trHeight w:val="1339"/>
+        </w:trPr>
+        <w:tc>
+          <w:tcPr>
+            <w:tcW w:w="8504" w:type="dxa"/>
+            <w:tcBorders>
+              <w:top w:val="single" w:sz="4" w:space="0" w:color="FFFFFF" w:themeColor="background1"/>
+              <w:left w:val="dotted" w:sz="18" w:space="0" w:color="BFBFBF" w:themeColor="background1" w:themeShade="BF"/>
+              <w:bottom w:val="single" w:sz="4" w:space="0" w:color="FFFFFF" w:themeColor="background1"/>
+              <w:right w:val="single" w:sz="4" w:space="0" w:color="FFFFFF" w:themeColor="background1"/>
+            </w:tcBorders>
+          </w:tcPr>
+          <w:p>
+            <w:pPr>
+              <w:rPr>
+                <w:rFonts w:ascii="Calibri Light" w:eastAsia="Calibri Light" w:hAnsi="Calibri Light" w:cs="Calibri Light"/>
+                <w:caps/>
+                <w:color w:val="595959" w:themeColor="text1" w:themeTint="A6"/>
+                <w:sz w:val="21"/>
+                <w:szCs w:val="21"/>
+              </w:rPr>
+            </w:pPr>
+            <w:r>
+              <w:rPr>
+                <w:rFonts w:ascii="Calibri Light" w:eastAsia="Calibri Light" w:hAnsi="Calibri Light" w:cs="Calibri Light"/>
+                <w:caps/>
+                <w:color w:val="595959" w:themeColor="text1" w:themeTint="A6"/>
+                <w:sz w:val="21"/>
+                <w:szCs w:val="21"/>
+              </w:rPr>
+              <w:t>TD Bank</w:t>
+            </w:r>
+            <w:r>
+              <w:rPr>
+                <w:rFonts w:ascii="Calibri Light" w:eastAsia="Calibri Light" w:hAnsi="Calibri Light" w:cs="Calibri Light"/>
+                <w:caps/>
+                <w:color w:val="595959" w:themeColor="text1" w:themeTint="A6"/>
+                <w:sz w:val="21"/>
+                <w:szCs w:val="21"/>
+              </w:rPr>
+              <w:t xml:space="preserve">: </w:t>
             </w:r>
           </w:p>
           <w:p>
             <w:pPr>
-              <w:spacing w:line="259" w:lineRule="auto"/>
-              <w:rPr>
-                <w:rFonts w:ascii="Calibri Light" w:eastAsia="Calibri Light" w:hAnsi="Calibri Light" w:cs="Calibri Light"/>
-                <w:color w:val="000000" w:themeColor="text1"/>
+              <w:rPr>
+                <w:rFonts w:ascii="Calibri Light" w:eastAsia="Calibri Light" w:hAnsi="Calibri Light" w:cs="Calibri Light"/>
+                <w:color w:val="595959" w:themeColor="text1" w:themeTint="A6"/>
                 <w:sz w:val="21"/>
                 <w:szCs w:val="21"/>
               </w:rPr>
             </w:pPr>
             <w:r>
               <w:rPr>
+                <w:rFonts w:ascii="Calibri Light" w:eastAsia="Calibri Light" w:hAnsi="Calibri Light" w:cs="Calibri Light"/>
+                <w:b/>
+                <w:bCs/>
+                <w:caps/>
+                <w:color w:val="595959" w:themeColor="text1" w:themeTint="A6"/>
+                <w:sz w:val="21"/>
+                <w:szCs w:val="21"/>
+              </w:rPr>
+              <w:t>Software Engineer Co-op/Internship</w:t>
+            </w:r>
+            <w:r>
+              <w:rPr>
+                <w:rFonts w:ascii="Calibri Light" w:eastAsia="Calibri Light" w:hAnsi="Calibri Light" w:cs="Calibri Light"/>
+                <w:b/>
+                <w:bCs/>
+                <w:caps/>
+                <w:color w:val="595959" w:themeColor="text1" w:themeTint="A6"/>
+                <w:sz w:val="21"/>
+                <w:szCs w:val="21"/>
+              </w:rPr>
+              <w:t>: May-August</w:t>
+            </w:r>
+            <w:r>
+              <w:rPr>
+                <w:rFonts w:ascii="Calibri Light" w:eastAsia="Calibri Light" w:hAnsi="Calibri Light" w:cs="Calibri Light"/>
+                <w:b/>
+                <w:bCs/>
+                <w:caps/>
+                <w:color w:val="595959" w:themeColor="text1" w:themeTint="A6"/>
+                <w:sz w:val="21"/>
+                <w:szCs w:val="21"/>
+              </w:rPr>
+              <w:t xml:space="preserve"> 2022 (Age 20)</w:t>
+            </w:r>
+          </w:p>
+          <w:p>
+            <w:pPr>
+              <w:rPr>
+                <w:rFonts w:ascii="Calibri Light" w:eastAsia="Calibri Light" w:hAnsi="Calibri Light" w:cs="Calibri Light"/>
+                <w:b/>
+                <w:bCs/>
+                <w:caps/>
+                <w:color w:val="595959" w:themeColor="text1" w:themeTint="A6"/>
+                <w:sz w:val="21"/>
+                <w:szCs w:val="21"/>
+              </w:rPr>
+            </w:pPr>
+            <w:r>
+              <w:rPr>
                 <w:rFonts w:asciiTheme="majorHAnsi" w:eastAsiaTheme="majorEastAsia" w:hAnsiTheme="majorHAnsi" w:cstheme="majorBidi"/>
                 <w:color w:val="000000" w:themeColor="text1"/>
                 <w:sz w:val="21"/>
                 <w:szCs w:val="21"/>
               </w:rPr>
-              <w:t>Responsibilities included waiting tables, keeping the restaurant area presentable, managing the bar, and knowledge of preparing and sending out beverages.</w:t>
+              <w:t>Worked as part of a team operating under the Scrum framework on a large-scale application. Implemented small pieces and learned to track down, identify, and fix problematic bugs. Tracked issues and progress using Jira and its related tools. Worked with large databases to assist in development of the application.</w:t>
             </w:r>
           </w:p>
         </w:tc>
@@ -615,7 +737,7 @@
     </w:tbl>
     <w:p>
       <w:pPr>
-        <w:spacing w:before="80" w:after="80"/>
+        <w:spacing w:before="40" w:after="40" w:line="240" w:lineRule="auto"/>
         <w:rPr>
           <w:rFonts w:ascii="Roboto" w:hAnsi="Roboto"/>
           <w:sz w:val="21"/>
@@ -742,7 +864,25 @@
                 <w:sz w:val="21"/>
                 <w:szCs w:val="21"/>
               </w:rPr>
-              <w:t xml:space="preserve">Currently in second year. </w:t>
+              <w:t xml:space="preserve">Currently in </w:t>
+            </w:r>
+            <w:r>
+              <w:rPr>
+                <w:rFonts w:ascii="Calibri Light" w:eastAsia="Calibri Light" w:hAnsi="Calibri Light" w:cs="Calibri Light"/>
+                <w:color w:val="000000" w:themeColor="text1"/>
+                <w:sz w:val="21"/>
+                <w:szCs w:val="21"/>
+              </w:rPr>
+              <w:t>third</w:t>
+            </w:r>
+            <w:r>
+              <w:rPr>
+                <w:rFonts w:ascii="Calibri Light" w:eastAsia="Calibri Light" w:hAnsi="Calibri Light" w:cs="Calibri Light"/>
+                <w:color w:val="000000" w:themeColor="text1"/>
+                <w:sz w:val="21"/>
+                <w:szCs w:val="21"/>
+              </w:rPr>
+              <w:t xml:space="preserve"> year. </w:t>
             </w:r>
             <w:r>
               <w:rPr>
@@ -895,7 +1035,7 @@
     </w:tbl>
     <w:p>
       <w:pPr>
-        <w:spacing w:before="80" w:after="80"/>
+        <w:spacing w:before="20" w:after="20" w:line="240" w:lineRule="auto"/>
         <w:rPr>
           <w:rFonts w:ascii="Roboto" w:hAnsi="Roboto"/>
           <w:sz w:val="21"/>
@@ -932,7 +1072,7 @@
       </w:tblGrid>
       <w:tr>
         <w:trPr>
-          <w:trHeight w:val="731"/>
+          <w:trHeight w:val="681"/>
         </w:trPr>
         <w:tc>
           <w:tcPr>
@@ -1025,7 +1165,25 @@
                 <w:sz w:val="21"/>
                 <w:szCs w:val="21"/>
               </w:rPr>
-              <w:t>Python, Java, C, Bash Scripting</w:t>
+              <w:t xml:space="preserve">Python, Java, C, </w:t>
+            </w:r>
+            <w:r>
+              <w:rPr>
+                <w:rFonts w:ascii="Calibri Light" w:eastAsia="Calibri Light" w:hAnsi="Calibri Light" w:cs="Calibri Light"/>
+                <w:color w:val="000000" w:themeColor="text1"/>
+                <w:sz w:val="21"/>
+                <w:szCs w:val="21"/>
+              </w:rPr>
+              <w:t xml:space="preserve">C++, C#, </w:t>
+            </w:r>
+            <w:r>
+              <w:rPr>
+                <w:rFonts w:ascii="Calibri Light" w:eastAsia="Calibri Light" w:hAnsi="Calibri Light" w:cs="Calibri Light"/>
+                <w:color w:val="000000" w:themeColor="text1"/>
+                <w:sz w:val="21"/>
+                <w:szCs w:val="21"/>
+              </w:rPr>
+              <w:t>Bash Scripting</w:t>
             </w:r>
           </w:p>
           <w:p>
@@ -1044,7 +1202,25 @@
                 <w:sz w:val="21"/>
                 <w:szCs w:val="21"/>
               </w:rPr>
-              <w:t>Linux, Adobe CC, Algorithms, Debugging, Testing</w:t>
+              <w:t xml:space="preserve">Linux, </w:t>
+            </w:r>
+            <w:r>
+              <w:rPr>
+                <w:rFonts w:ascii="Calibri Light" w:eastAsia="Calibri Light" w:hAnsi="Calibri Light" w:cs="Calibri Light"/>
+                <w:color w:val="000000" w:themeColor="text1"/>
+                <w:sz w:val="21"/>
+                <w:szCs w:val="21"/>
+              </w:rPr>
+              <w:t xml:space="preserve">Git, </w:t>
+            </w:r>
+            <w:r>
+              <w:rPr>
+                <w:rFonts w:ascii="Calibri Light" w:eastAsia="Calibri Light" w:hAnsi="Calibri Light" w:cs="Calibri Light"/>
+                <w:color w:val="000000" w:themeColor="text1"/>
+                <w:sz w:val="21"/>
+                <w:szCs w:val="21"/>
+              </w:rPr>
+              <w:t>Adobe CC, Algorithms, Debugging, Testing</w:t>
             </w:r>
           </w:p>
           <w:p>
@@ -1072,7 +1248,7 @@
     </w:tbl>
     <w:p>
       <w:pPr>
-        <w:spacing w:before="80" w:after="80"/>
+        <w:spacing w:before="20" w:after="20" w:line="240" w:lineRule="auto"/>
         <w:rPr>
           <w:rFonts w:ascii="Roboto" w:hAnsi="Roboto"/>
           <w:sz w:val="21"/>
@@ -1165,6 +1341,32 @@
               </w:rPr>
               <w:t>Technologies: Python</w:t>
             </w:r>
+            <w:r>
+              <w:rPr>
+                <w:color w:val="595959" w:themeColor="text1" w:themeTint="A6"/>
+                <w:sz w:val="21"/>
+                <w:szCs w:val="21"/>
+              </w:rPr>
+              <w:t xml:space="preserve">, </w:t>
+            </w:r>
+            <w:proofErr w:type="spellStart"/>
+            <w:r>
+              <w:rPr>
+                <w:color w:val="595959" w:themeColor="text1" w:themeTint="A6"/>
+                <w:sz w:val="21"/>
+                <w:szCs w:val="21"/>
+              </w:rPr>
+              <w:t>Tkinter</w:t>
+            </w:r>
+            <w:proofErr w:type="spellEnd"/>
+            <w:r>
+              <w:rPr>
+                <w:color w:val="595959" w:themeColor="text1" w:themeTint="A6"/>
+                <w:sz w:val="21"/>
+                <w:szCs w:val="21"/>
+              </w:rPr>
+              <w:t xml:space="preserve"> (GUI Framework)</w:t>
+            </w:r>
           </w:p>
           <w:p>
             <w:pPr>
@@ -1181,68 +1383,6 @@
                 <w:szCs w:val="21"/>
               </w:rPr>
               <w:t>Developed a virtual assistant that works based on voice recognition to accomplish various tasks.</w:t>
-            </w:r>
-          </w:p>
-          <w:p>
-            <w:pPr>
-              <w:pStyle w:val="Heading3"/>
-              <w:spacing w:line="259" w:lineRule="auto"/>
-              <w:outlineLvl w:val="2"/>
-              <w:rPr>
-                <w:rFonts w:ascii="Calibri Light" w:eastAsia="Calibri Light" w:hAnsi="Calibri Light" w:cs="Calibri Light"/>
-                <w:b/>
-                <w:bCs/>
-                <w:caps/>
-                <w:color w:val="595959" w:themeColor="text1" w:themeTint="A6"/>
-                <w:sz w:val="21"/>
-                <w:szCs w:val="21"/>
-              </w:rPr>
-            </w:pPr>
-            <w:r>
-              <w:rPr>
-                <w:rFonts w:ascii="Calibri Light" w:eastAsia="Calibri Light" w:hAnsi="Calibri Light" w:cs="Calibri Light"/>
-                <w:b/>
-                <w:bCs/>
-                <w:caps/>
-                <w:color w:val="595959" w:themeColor="text1" w:themeTint="A6"/>
-                <w:sz w:val="21"/>
-                <w:szCs w:val="21"/>
-              </w:rPr>
-              <w:t>Statsbot, Weatherbot</w:t>
-            </w:r>
-          </w:p>
-          <w:p>
-            <w:pPr>
-              <w:rPr>
-                <w:color w:val="595959" w:themeColor="text1" w:themeTint="A6"/>
-                <w:sz w:val="21"/>
-                <w:szCs w:val="21"/>
-              </w:rPr>
-            </w:pPr>
-            <w:r>
-              <w:rPr>
-                <w:color w:val="595959" w:themeColor="text1" w:themeTint="A6"/>
-                <w:sz w:val="21"/>
-                <w:szCs w:val="21"/>
-              </w:rPr>
-              <w:t>Technologies: Python</w:t>
-            </w:r>
-          </w:p>
-          <w:p>
-            <w:pPr>
-              <w:rPr>
-                <w:rFonts w:asciiTheme="majorHAnsi" w:hAnsiTheme="majorHAnsi" w:cstheme="majorHAnsi"/>
-                <w:sz w:val="21"/>
-                <w:szCs w:val="21"/>
-              </w:rPr>
-            </w:pPr>
-            <w:r>
-              <w:rPr>
-                <w:rFonts w:asciiTheme="majorHAnsi" w:hAnsiTheme="majorHAnsi" w:cstheme="majorHAnsi"/>
-                <w:sz w:val="21"/>
-                <w:szCs w:val="21"/>
-              </w:rPr>
-              <w:t>Learned to work with the Reddit API to create reddit bots that accomplish simple tasks on demand.</w:t>
             </w:r>
           </w:p>
         </w:tc>
@@ -1310,8 +1450,7 @@
             <w:pPr>
               <w:spacing w:line="259" w:lineRule="auto"/>
               <w:rPr>
-                <w:rFonts w:ascii="Calibri Light" w:eastAsia="Calibri Light" w:hAnsi="Calibri Light" w:cs="Calibri Light"/>
-                <w:color w:val="000000" w:themeColor="text1"/>
+                <w:rFonts w:asciiTheme="majorHAnsi" w:hAnsiTheme="majorHAnsi" w:cstheme="majorHAnsi"/>
                 <w:sz w:val="21"/>
                 <w:szCs w:val="21"/>
               </w:rPr>
@@ -1323,6 +1462,110 @@
                 <w:szCs w:val="21"/>
               </w:rPr>
               <w:t>Developed a simulated game involving pathfinding along fictional shipping routes.</w:t>
+            </w:r>
+          </w:p>
+          <w:p>
+            <w:pPr>
+              <w:pStyle w:val="Heading3"/>
+              <w:spacing w:line="259" w:lineRule="auto"/>
+              <w:outlineLvl w:val="2"/>
+              <w:rPr>
+                <w:rFonts w:ascii="Calibri Light" w:eastAsia="Calibri Light" w:hAnsi="Calibri Light" w:cs="Calibri Light"/>
+                <w:b/>
+                <w:bCs/>
+                <w:caps/>
+                <w:color w:val="595959" w:themeColor="text1" w:themeTint="A6"/>
+                <w:sz w:val="21"/>
+                <w:szCs w:val="21"/>
+              </w:rPr>
+            </w:pPr>
+            <w:r>
+              <w:rPr>
+                <w:rFonts w:ascii="Calibri Light" w:eastAsia="Calibri Light" w:hAnsi="Calibri Light" w:cs="Calibri Light"/>
+                <w:b/>
+                <w:bCs/>
+                <w:caps/>
+                <w:color w:val="595959" w:themeColor="text1" w:themeTint="A6"/>
+                <w:sz w:val="21"/>
+                <w:szCs w:val="21"/>
+              </w:rPr>
+              <w:t>Platformer game</w:t>
+            </w:r>
+          </w:p>
+          <w:p>
+            <w:pPr>
+              <w:rPr>
+                <w:color w:val="595959" w:themeColor="text1" w:themeTint="A6"/>
+                <w:sz w:val="21"/>
+                <w:szCs w:val="21"/>
+              </w:rPr>
+            </w:pPr>
+            <w:r>
+              <w:rPr>
+                <w:color w:val="595959" w:themeColor="text1" w:themeTint="A6"/>
+                <w:sz w:val="21"/>
+                <w:szCs w:val="21"/>
+              </w:rPr>
+              <w:t>Technologies:</w:t>
+            </w:r>
+            <w:r>
+              <w:rPr>
+                <w:color w:val="595959" w:themeColor="text1" w:themeTint="A6"/>
+                <w:sz w:val="21"/>
+                <w:szCs w:val="21"/>
+              </w:rPr>
+              <w:t xml:space="preserve"> C++</w:t>
+            </w:r>
+            <w:r>
+              <w:rPr>
+                <w:color w:val="595959" w:themeColor="text1" w:themeTint="A6"/>
+                <w:sz w:val="21"/>
+                <w:szCs w:val="21"/>
+              </w:rPr>
+              <w:t xml:space="preserve">, </w:t>
+            </w:r>
+            <w:r>
+              <w:rPr>
+                <w:color w:val="595959" w:themeColor="text1" w:themeTint="A6"/>
+                <w:sz w:val="21"/>
+                <w:szCs w:val="21"/>
+              </w:rPr>
+              <w:t>SFML</w:t>
+            </w:r>
+            <w:r>
+              <w:rPr>
+                <w:color w:val="595959" w:themeColor="text1" w:themeTint="A6"/>
+                <w:sz w:val="21"/>
+                <w:szCs w:val="21"/>
+              </w:rPr>
+              <w:t xml:space="preserve"> (GUI Framework)</w:t>
+            </w:r>
+          </w:p>
+          <w:p>
+            <w:pPr>
+              <w:spacing w:line="259" w:lineRule="auto"/>
+              <w:rPr>
+                <w:rFonts w:ascii="Calibri Light" w:eastAsia="Calibri Light" w:hAnsi="Calibri Light" w:cs="Calibri Light"/>
+                <w:color w:val="000000" w:themeColor="text1"/>
+                <w:sz w:val="21"/>
+                <w:szCs w:val="21"/>
+              </w:rPr>
+            </w:pPr>
+            <w:r>
+              <w:rPr>
+                <w:rFonts w:asciiTheme="majorHAnsi" w:hAnsiTheme="majorHAnsi" w:cstheme="majorHAnsi"/>
+                <w:sz w:val="21"/>
+                <w:szCs w:val="21"/>
+              </w:rPr>
+              <w:t xml:space="preserve">Developed a </w:t>
+            </w:r>
+            <w:r>
+              <w:rPr>
+                <w:rFonts w:asciiTheme="majorHAnsi" w:hAnsiTheme="majorHAnsi" w:cstheme="majorHAnsi"/>
+                <w:sz w:val="21"/>
+                <w:szCs w:val="21"/>
+              </w:rPr>
+              <w:t xml:space="preserve">simple platformer game that involved a custom-written game engine and physics engine. </w:t>
             </w:r>
           </w:p>
         </w:tc>
@@ -1331,7 +1574,7 @@
     <w:bookmarkEnd w:id="1"/>
     <w:p>
       <w:pPr>
-        <w:spacing w:before="80" w:after="80"/>
+        <w:spacing w:before="20" w:after="20" w:line="240" w:lineRule="auto"/>
         <w:rPr>
           <w:rFonts w:ascii="Roboto" w:hAnsi="Roboto"/>
           <w:sz w:val="21"/>
@@ -1511,7 +1754,27 @@
                 <w:sz w:val="21"/>
                 <w:szCs w:val="21"/>
               </w:rPr>
-              <w:t xml:space="preserve">Participated in QHacks 2022, </w:t>
+              <w:t xml:space="preserve">Participated in </w:t>
+            </w:r>
+            <w:proofErr w:type="spellStart"/>
+            <w:r>
+              <w:rPr>
+                <w:rFonts w:ascii="Calibri Light" w:eastAsia="Calibri Light" w:hAnsi="Calibri Light" w:cs="Calibri Light"/>
+                <w:color w:val="000000" w:themeColor="text1"/>
+                <w:sz w:val="21"/>
+                <w:szCs w:val="21"/>
+              </w:rPr>
+              <w:t>QHacks</w:t>
+            </w:r>
+            <w:proofErr w:type="spellEnd"/>
+            <w:r>
+              <w:rPr>
+                <w:rFonts w:ascii="Calibri Light" w:eastAsia="Calibri Light" w:hAnsi="Calibri Light" w:cs="Calibri Light"/>
+                <w:color w:val="000000" w:themeColor="text1"/>
+                <w:sz w:val="21"/>
+                <w:szCs w:val="21"/>
+              </w:rPr>
+              <w:t xml:space="preserve"> 2022, </w:t>
             </w:r>
             <w:r>
               <w:rPr>
@@ -1546,7 +1809,7 @@
     </w:tbl>
     <w:p>
       <w:pPr>
-        <w:spacing w:before="80" w:after="80"/>
+        <w:spacing w:before="20" w:after="20" w:line="240" w:lineRule="auto"/>
         <w:rPr>
           <w:rFonts w:ascii="Roboto" w:hAnsi="Roboto"/>
           <w:sz w:val="21"/>
@@ -1597,6 +1860,7 @@
           <w:p>
             <w:pPr>
               <w:rPr>
+                <w:rFonts w:asciiTheme="majorHAnsi" w:eastAsiaTheme="majorEastAsia" w:hAnsiTheme="majorHAnsi" w:cstheme="majorBidi"/>
                 <w:sz w:val="21"/>
                 <w:szCs w:val="21"/>
               </w:rPr>
@@ -1607,7 +1871,63 @@
                 <w:sz w:val="21"/>
                 <w:szCs w:val="21"/>
               </w:rPr>
-              <w:t>I am a lover of the outdoors, frequently go camping, and have paddled four class 3-4 whitewater rivers. I am an avid reader and writer, finding enjoyment in stories of all kinds. I have a passion for cinematography and have studied under a Canadian documentary filmmaker. Computers have fascinated me throughout my life, and I spent years planning to build a custom PC before I finally did in high school, which I still use daily.</w:t>
+              <w:t>I am a lover of the outdoors, frequently go camping, and have paddled f</w:t>
+            </w:r>
+            <w:r>
+              <w:rPr>
+                <w:rFonts w:asciiTheme="majorHAnsi" w:eastAsiaTheme="majorEastAsia" w:hAnsiTheme="majorHAnsi" w:cstheme="majorBidi"/>
+                <w:sz w:val="21"/>
+                <w:szCs w:val="21"/>
+              </w:rPr>
+              <w:t>ive</w:t>
+            </w:r>
+            <w:r>
+              <w:rPr>
+                <w:rFonts w:asciiTheme="majorHAnsi" w:eastAsiaTheme="majorEastAsia" w:hAnsiTheme="majorHAnsi" w:cstheme="majorBidi"/>
+                <w:sz w:val="21"/>
+                <w:szCs w:val="21"/>
+              </w:rPr>
+              <w:t xml:space="preserve"> class 3-4 whitewater rivers. I am an avid reader and writer, finding enjoyment in stories of all kinds. I have a passion for cinematography and have studied under a Canadian documentary filmmaker. Computers have fascinated me throughout my life, and</w:t>
+            </w:r>
+            <w:r>
+              <w:rPr>
+                <w:rFonts w:asciiTheme="majorHAnsi" w:eastAsiaTheme="majorEastAsia" w:hAnsiTheme="majorHAnsi" w:cstheme="majorBidi"/>
+                <w:sz w:val="21"/>
+                <w:szCs w:val="21"/>
+              </w:rPr>
+              <w:t xml:space="preserve"> I</w:t>
+            </w:r>
+            <w:r>
+              <w:rPr>
+                <w:rFonts w:asciiTheme="majorHAnsi" w:eastAsiaTheme="majorEastAsia" w:hAnsiTheme="majorHAnsi" w:cstheme="majorBidi"/>
+                <w:sz w:val="21"/>
+                <w:szCs w:val="21"/>
+              </w:rPr>
+              <w:t xml:space="preserve"> </w:t>
+            </w:r>
+            <w:r>
+              <w:rPr>
+                <w:rFonts w:asciiTheme="majorHAnsi" w:eastAsiaTheme="majorEastAsia" w:hAnsiTheme="majorHAnsi" w:cstheme="majorBidi"/>
+                <w:sz w:val="21"/>
+                <w:szCs w:val="21"/>
+              </w:rPr>
+              <w:t>built a custom PC in high school</w:t>
+            </w:r>
+            <w:r>
+              <w:rPr>
+                <w:rFonts w:asciiTheme="majorHAnsi" w:eastAsiaTheme="majorEastAsia" w:hAnsiTheme="majorHAnsi" w:cstheme="majorBidi"/>
+                <w:sz w:val="21"/>
+                <w:szCs w:val="21"/>
+              </w:rPr>
+              <w:t>.</w:t>
+            </w:r>
+            <w:r>
+              <w:rPr>
+                <w:rFonts w:asciiTheme="majorHAnsi" w:eastAsiaTheme="majorEastAsia" w:hAnsiTheme="majorHAnsi" w:cstheme="majorBidi"/>
+                <w:sz w:val="21"/>
+                <w:szCs w:val="21"/>
+              </w:rPr>
+              <w:t xml:space="preserve"> I find engines fascinating, have performed complex maintenance on my own car such as changing the timing belt in my free time.   </w:t>
             </w:r>
           </w:p>
         </w:tc>
@@ -1663,7 +1983,7 @@
 </file>
 
 <file path=word/numbering.xml><?xml version="1.0" encoding="utf-8"?>
-<w:numbering xmlns:wpc="http://schemas.microsoft.com/office/word/2010/wordprocessingCanvas" xmlns:cx="http://schemas.microsoft.com/office/drawing/2014/chartex" xmlns:cx1="http://schemas.microsoft.com/office/drawing/2015/9/8/chartex" xmlns:cx2="http://schemas.microsoft.com/office/drawing/2015/10/21/chartex" xmlns:cx3="http://schemas.microsoft.com/office/drawing/2016/5/9/chartex" xmlns:cx4="http://schemas.microsoft.com/office/drawing/2016/5/10/chartex" xmlns:cx5="http://schemas.microsoft.com/office/drawing/2016/5/11/chartex" xmlns:cx6="http://schemas.microsoft.com/office/drawing/2016/5/12/chartex" xmlns:cx7="http://schemas.microsoft.com/office/drawing/2016/5/13/chartex" xmlns:cx8="http://schemas.microsoft.com/office/drawing/2016/5/14/chartex" xmlns:mc="http://schemas.openxmlformats.org/markup-compatibility/2006" xmlns:aink="http://schemas.microsoft.com/office/drawing/2016/ink" xmlns:am3d="http://schemas.microsoft.com/office/drawing/2017/model3d" xmlns:o="urn:schemas-microsoft-com:office:office" xmlns:r="http://schemas.openxmlformats.org/officeDocument/2006/relationships" xmlns:m="http://schemas.openxmlformats.org/officeDocument/2006/math" xmlns:v="urn:schemas-microsoft-com:vml" xmlns:wp14="http://schemas.microsoft.com/office/word/2010/wordprocessingDrawing" xmlns:wp="http://schemas.openxmlformats.org/drawingml/2006/wordprocessingDrawing" xmlns:w10="urn:schemas-microsoft-com:office:word" xmlns:w="http://schemas.openxmlformats.org/wordprocessingml/2006/main" xmlns:w14="http://schemas.microsoft.com/office/word/2010/wordml" xmlns:w15="http://schemas.microsoft.com/office/word/2012/wordml" xmlns:w16cex="http://schemas.microsoft.com/office/word/2018/wordml/cex" xmlns:w16cid="http://schemas.microsoft.com/office/word/2016/wordml/cid" xmlns:w16="http://schemas.microsoft.com/office/word/2018/wordml" xmlns:w16sdtdh="http://schemas.microsoft.com/office/word/2020/wordml/sdtdatahash" xmlns:w16se="http://schemas.microsoft.com/office/word/2015/wordml/symex" xmlns:wpg="http://schemas.microsoft.com/office/word/2010/wordprocessingGroup" xmlns:wpi="http://schemas.microsoft.com/office/word/2010/wordprocessingInk" xmlns:wne="http://schemas.microsoft.com/office/word/2006/wordml" xmlns:wps="http://schemas.microsoft.com/office/word/2010/wordprocessingShape" mc:Ignorable="w14 w15 w16se w16cid w16 w16cex w16sdtdh wp14">
+<w:numbering xmlns:wpc="http://schemas.microsoft.com/office/word/2010/wordprocessingCanvas" xmlns:cx="http://schemas.microsoft.com/office/drawing/2014/chartex" xmlns:cx1="http://schemas.microsoft.com/office/drawing/2015/9/8/chartex" xmlns:cx2="http://schemas.microsoft.com/office/drawing/2015/10/21/chartex" xmlns:cx3="http://schemas.microsoft.com/office/drawing/2016/5/9/chartex" xmlns:cx4="http://schemas.microsoft.com/office/drawing/2016/5/10/chartex" xmlns:cx5="http://schemas.microsoft.com/office/drawing/2016/5/11/chartex" xmlns:cx6="http://schemas.microsoft.com/office/drawing/2016/5/12/chartex" xmlns:cx7="http://schemas.microsoft.com/office/drawing/2016/5/13/chartex" xmlns:cx8="http://schemas.microsoft.com/office/drawing/2016/5/14/chartex" xmlns:mc="http://schemas.openxmlformats.org/markup-compatibility/2006" xmlns:aink="http://schemas.microsoft.com/office/drawing/2016/ink" xmlns:am3d="http://schemas.microsoft.com/office/drawing/2017/model3d" xmlns:o="urn:schemas-microsoft-com:office:office" xmlns:oel="http://schemas.microsoft.com/office/2019/extlst" xmlns:r="http://schemas.openxmlformats.org/officeDocument/2006/relationships" xmlns:m="http://schemas.openxmlformats.org/officeDocument/2006/math" xmlns:v="urn:schemas-microsoft-com:vml" xmlns:wp14="http://schemas.microsoft.com/office/word/2010/wordprocessingDrawing" xmlns:wp="http://schemas.openxmlformats.org/drawingml/2006/wordprocessingDrawing" xmlns:w10="urn:schemas-microsoft-com:office:word" xmlns:w="http://schemas.openxmlformats.org/wordprocessingml/2006/main" xmlns:w14="http://schemas.microsoft.com/office/word/2010/wordml" xmlns:w15="http://schemas.microsoft.com/office/word/2012/wordml" xmlns:w16cex="http://schemas.microsoft.com/office/word/2018/wordml/cex" xmlns:w16cid="http://schemas.microsoft.com/office/word/2016/wordml/cid" xmlns:w16="http://schemas.microsoft.com/office/word/2018/wordml" xmlns:w16sdtdh="http://schemas.microsoft.com/office/word/2020/wordml/sdtdatahash" xmlns:w16se="http://schemas.microsoft.com/office/word/2015/wordml/symex" xmlns:wpg="http://schemas.microsoft.com/office/word/2010/wordprocessingGroup" xmlns:wpi="http://schemas.microsoft.com/office/word/2010/wordprocessingInk" xmlns:wne="http://schemas.microsoft.com/office/word/2006/wordml" xmlns:wps="http://schemas.microsoft.com/office/word/2010/wordprocessingShape" mc:Ignorable="w14 w15 w16se w16cid w16 w16cex w16sdtdh wp14">
   <w:abstractNum w:abstractNumId="0" w15:restartNumberingAfterBreak="0">
     <w:nsid w:val="2A053133"/>
     <w:multiLevelType w:val="hybridMultilevel"/>
@@ -2229,19 +2549,19 @@
       </w:rPr>
     </w:lvl>
   </w:abstractNum>
-  <w:num w:numId="1">
+  <w:num w:numId="1" w16cid:durableId="1957251460">
     <w:abstractNumId w:val="4"/>
   </w:num>
-  <w:num w:numId="2">
+  <w:num w:numId="2" w16cid:durableId="1460224787">
     <w:abstractNumId w:val="3"/>
   </w:num>
-  <w:num w:numId="3">
+  <w:num w:numId="3" w16cid:durableId="535579065">
     <w:abstractNumId w:val="1"/>
   </w:num>
-  <w:num w:numId="4">
+  <w:num w:numId="4" w16cid:durableId="2059738565">
     <w:abstractNumId w:val="0"/>
   </w:num>
-  <w:num w:numId="5">
+  <w:num w:numId="5" w16cid:durableId="2078286463">
     <w:abstractNumId w:val="2"/>
   </w:num>
 </w:numbering>
@@ -2645,6 +2965,7 @@
   <w:style w:type="paragraph" w:default="1" w:styleId="Normal">
     <w:name w:val="Normal"/>
     <w:qFormat/>
+    <w:rsid w:val="00C502A1"/>
   </w:style>
   <w:style w:type="paragraph" w:styleId="Heading1">
     <w:name w:val="heading 1"/>

</xml_diff>

<commit_message>
Updated resume Sept 2023
</commit_message>
<xml_diff>
--- a/Liam_Seagram_Resume.docx
+++ b/Liam_Seagram_Resume.docx
@@ -8,8 +8,8 @@
         <w:jc w:val="center"/>
         <w:rPr>
           <w:rFonts w:ascii="Roboto" w:eastAsia="Roboto" w:hAnsi="Roboto" w:cs="Roboto"/>
-          <w:sz w:val="36"/>
-          <w:szCs w:val="36"/>
+          <w:sz w:val="32"/>
+          <w:szCs w:val="32"/>
         </w:rPr>
       </w:pPr>
       <w:r>
@@ -18,8 +18,8 @@
           <w:b/>
           <w:bCs/>
           <w:color w:val="000000" w:themeColor="text1"/>
-          <w:sz w:val="36"/>
-          <w:szCs w:val="36"/>
+          <w:sz w:val="32"/>
+          <w:szCs w:val="32"/>
         </w:rPr>
         <w:t xml:space="preserve">Liam </w:t>
       </w:r>
@@ -28,8 +28,8 @@
           <w:rFonts w:ascii="Roboto" w:eastAsia="Roboto" w:hAnsi="Roboto" w:cs="Roboto"/>
           <w:b/>
           <w:bCs/>
-          <w:sz w:val="36"/>
-          <w:szCs w:val="36"/>
+          <w:sz w:val="32"/>
+          <w:szCs w:val="32"/>
         </w:rPr>
         <w:t>Seagram</w:t>
       </w:r>
@@ -301,46 +301,9 @@
             <w:sz w:val="20"/>
             <w:szCs w:val="20"/>
           </w:rPr>
-          <w:t xml:space="preserve"> </w:t>
+          <w:t xml:space="preserve"> Sealgram</w:t>
         </w:r>
-        <w:proofErr w:type="spellStart"/>
-        <w:r>
-          <w:rPr>
-            <w:rStyle w:val="Hyperlink"/>
-            <w:rFonts w:ascii="Calibri Light" w:eastAsia="Calibri Light" w:hAnsi="Calibri Light" w:cs="Calibri Light"/>
-            <w:sz w:val="20"/>
-            <w:szCs w:val="20"/>
-          </w:rPr>
-          <w:t>Sealgram</w:t>
-        </w:r>
-        <w:proofErr w:type="spellEnd"/>
       </w:hyperlink>
-    </w:p>
-    <w:p>
-      <w:pPr>
-        <w:spacing w:before="40" w:after="40"/>
-        <w:rPr>
-          <w:rFonts w:ascii="Calibri Light" w:eastAsia="Calibri Light" w:hAnsi="Calibri Light" w:cs="Calibri Light"/>
-          <w:sz w:val="20"/>
-          <w:szCs w:val="20"/>
-        </w:rPr>
-      </w:pPr>
-      <w:r>
-        <w:rPr>
-          <w:rFonts w:ascii="Calibri Light" w:eastAsia="Calibri Light" w:hAnsi="Calibri Light" w:cs="Calibri Light"/>
-          <w:sz w:val="20"/>
-          <w:szCs w:val="20"/>
-        </w:rPr>
-        <w:t>Looking for a position in the technology industry, interests include artificial intelligence, algorithms, and software development</w:t>
-      </w:r>
-      <w:r>
-        <w:rPr>
-          <w:rFonts w:ascii="Calibri Light" w:eastAsia="Calibri Light" w:hAnsi="Calibri Light" w:cs="Calibri Light"/>
-          <w:sz w:val="20"/>
-          <w:szCs w:val="20"/>
-        </w:rPr>
-        <w:t>.</w:t>
-      </w:r>
     </w:p>
     <w:p>
       <w:pPr>
@@ -389,7 +352,6 @@
             <w:pPr>
               <w:pStyle w:val="Heading3"/>
               <w:spacing w:line="259" w:lineRule="auto"/>
-              <w:outlineLvl w:val="2"/>
               <w:rPr>
                 <w:rFonts w:ascii="Calibri Light" w:eastAsia="Calibri Light" w:hAnsi="Calibri Light" w:cs="Calibri Light"/>
                 <w:caps/>
@@ -413,7 +375,6 @@
             <w:pPr>
               <w:pStyle w:val="Heading3"/>
               <w:spacing w:line="259" w:lineRule="auto"/>
-              <w:outlineLvl w:val="2"/>
               <w:rPr>
                 <w:rFonts w:ascii="Calibri Light" w:eastAsia="Calibri Light" w:hAnsi="Calibri Light" w:cs="Calibri Light"/>
                 <w:b/>
@@ -560,7 +521,7 @@
                 <w:sz w:val="21"/>
                 <w:szCs w:val="21"/>
               </w:rPr>
-              <w:t xml:space="preserve">Worked as a main front-end server </w:t>
+              <w:t xml:space="preserve">Worked as a </w:t>
             </w:r>
             <w:r>
               <w:rPr>
@@ -569,7 +530,7 @@
                 <w:sz w:val="21"/>
                 <w:szCs w:val="21"/>
               </w:rPr>
-              <w:t xml:space="preserve">and bartender </w:t>
+              <w:t xml:space="preserve">bartender </w:t>
             </w:r>
             <w:r>
               <w:rPr>
@@ -578,7 +539,7 @@
                 <w:sz w:val="21"/>
                 <w:szCs w:val="21"/>
               </w:rPr>
-              <w:t>at the MLGCC’s main restaurant</w:t>
+              <w:t xml:space="preserve">and server </w:t>
             </w:r>
             <w:r>
               <w:rPr>
@@ -587,7 +548,7 @@
                 <w:sz w:val="21"/>
                 <w:szCs w:val="21"/>
               </w:rPr>
-              <w:t xml:space="preserve">. </w:t>
+              <w:t xml:space="preserve">at the </w:t>
             </w:r>
             <w:r>
               <w:rPr>
@@ -596,25 +557,7 @@
                 <w:sz w:val="21"/>
                 <w:szCs w:val="21"/>
               </w:rPr>
-              <w:t>Responsibilities included waiting tables, keeping the restaurant area presentable, managing the bar, preparing and sending out beverages</w:t>
-            </w:r>
-            <w:r>
-              <w:rPr>
-                <w:rFonts w:asciiTheme="majorHAnsi" w:eastAsiaTheme="majorEastAsia" w:hAnsiTheme="majorHAnsi" w:cstheme="majorBidi"/>
-                <w:color w:val="000000" w:themeColor="text1"/>
-                <w:sz w:val="21"/>
-                <w:szCs w:val="21"/>
-              </w:rPr>
-              <w:t>.</w:t>
-            </w:r>
-            <w:r>
-              <w:rPr>
-                <w:rFonts w:asciiTheme="majorHAnsi" w:eastAsiaTheme="majorEastAsia" w:hAnsiTheme="majorHAnsi" w:cstheme="majorBidi"/>
-                <w:color w:val="000000" w:themeColor="text1"/>
-                <w:sz w:val="21"/>
-                <w:szCs w:val="21"/>
-              </w:rPr>
-              <w:t xml:space="preserve"> </w:t>
+              <w:t xml:space="preserve">MLGCC. </w:t>
             </w:r>
           </w:p>
         </w:tc>
@@ -703,11 +646,8 @@
           <w:p>
             <w:pPr>
               <w:rPr>
-                <w:rFonts w:ascii="Calibri Light" w:eastAsia="Calibri Light" w:hAnsi="Calibri Light" w:cs="Calibri Light"/>
-                <w:b/>
-                <w:bCs/>
-                <w:caps/>
-                <w:color w:val="595959" w:themeColor="text1" w:themeTint="A6"/>
+                <w:rFonts w:asciiTheme="majorHAnsi" w:eastAsiaTheme="majorEastAsia" w:hAnsiTheme="majorHAnsi" w:cstheme="majorBidi"/>
+                <w:color w:val="000000" w:themeColor="text1"/>
                 <w:sz w:val="21"/>
                 <w:szCs w:val="21"/>
               </w:rPr>
@@ -720,6 +660,104 @@
                 <w:szCs w:val="21"/>
               </w:rPr>
               <w:t>Worked as part of a team operating under the Scrum framework on a large-scale application. Implemented small pieces and learned to track down, identify, and fix problematic bugs. Tracked issues and progress using Jira and its related tools. Worked with large databases to assist in development of the application.</w:t>
+            </w:r>
+          </w:p>
+          <w:p>
+            <w:pPr>
+              <w:rPr>
+                <w:rFonts w:ascii="Calibri Light" w:eastAsia="Calibri Light" w:hAnsi="Calibri Light" w:cs="Calibri Light"/>
+                <w:color w:val="595959" w:themeColor="text1" w:themeTint="A6"/>
+                <w:sz w:val="21"/>
+                <w:szCs w:val="21"/>
+              </w:rPr>
+            </w:pPr>
+            <w:r>
+              <w:rPr>
+                <w:rFonts w:ascii="Calibri Light" w:eastAsia="Calibri Light" w:hAnsi="Calibri Light" w:cs="Calibri Light"/>
+                <w:b/>
+                <w:bCs/>
+                <w:caps/>
+                <w:color w:val="595959" w:themeColor="text1" w:themeTint="A6"/>
+                <w:sz w:val="21"/>
+                <w:szCs w:val="21"/>
+              </w:rPr>
+              <w:t>Software Engineer Co-op/Internship: May-August 202</w:t>
+            </w:r>
+            <w:r>
+              <w:rPr>
+                <w:rFonts w:ascii="Calibri Light" w:eastAsia="Calibri Light" w:hAnsi="Calibri Light" w:cs="Calibri Light"/>
+                <w:b/>
+                <w:bCs/>
+                <w:caps/>
+                <w:color w:val="595959" w:themeColor="text1" w:themeTint="A6"/>
+                <w:sz w:val="21"/>
+                <w:szCs w:val="21"/>
+              </w:rPr>
+              <w:t>3</w:t>
+            </w:r>
+            <w:r>
+              <w:rPr>
+                <w:rFonts w:ascii="Calibri Light" w:eastAsia="Calibri Light" w:hAnsi="Calibri Light" w:cs="Calibri Light"/>
+                <w:b/>
+                <w:bCs/>
+                <w:caps/>
+                <w:color w:val="595959" w:themeColor="text1" w:themeTint="A6"/>
+                <w:sz w:val="21"/>
+                <w:szCs w:val="21"/>
+              </w:rPr>
+              <w:t xml:space="preserve"> (Age 2</w:t>
+            </w:r>
+            <w:r>
+              <w:rPr>
+                <w:rFonts w:ascii="Calibri Light" w:eastAsia="Calibri Light" w:hAnsi="Calibri Light" w:cs="Calibri Light"/>
+                <w:b/>
+                <w:bCs/>
+                <w:caps/>
+                <w:color w:val="595959" w:themeColor="text1" w:themeTint="A6"/>
+                <w:sz w:val="21"/>
+                <w:szCs w:val="21"/>
+              </w:rPr>
+              <w:t>1</w:t>
+            </w:r>
+            <w:r>
+              <w:rPr>
+                <w:rFonts w:ascii="Calibri Light" w:eastAsia="Calibri Light" w:hAnsi="Calibri Light" w:cs="Calibri Light"/>
+                <w:b/>
+                <w:bCs/>
+                <w:caps/>
+                <w:color w:val="595959" w:themeColor="text1" w:themeTint="A6"/>
+                <w:sz w:val="21"/>
+                <w:szCs w:val="21"/>
+              </w:rPr>
+              <w:t>)</w:t>
+            </w:r>
+          </w:p>
+          <w:p>
+            <w:pPr>
+              <w:rPr>
+                <w:rFonts w:asciiTheme="majorHAnsi" w:eastAsiaTheme="majorEastAsia" w:hAnsiTheme="majorHAnsi" w:cstheme="majorBidi"/>
+                <w:color w:val="000000" w:themeColor="text1"/>
+                <w:sz w:val="21"/>
+                <w:szCs w:val="21"/>
+              </w:rPr>
+            </w:pPr>
+            <w:r>
+              <w:rPr>
+                <w:rFonts w:asciiTheme="majorHAnsi" w:eastAsiaTheme="majorEastAsia" w:hAnsiTheme="majorHAnsi" w:cstheme="majorBidi"/>
+                <w:color w:val="000000" w:themeColor="text1"/>
+                <w:sz w:val="21"/>
+                <w:szCs w:val="21"/>
+              </w:rPr>
+              <w:t xml:space="preserve">Worked </w:t>
+            </w:r>
+            <w:r>
+              <w:rPr>
+                <w:rFonts w:asciiTheme="majorHAnsi" w:eastAsiaTheme="majorEastAsia" w:hAnsiTheme="majorHAnsi" w:cstheme="majorBidi"/>
+                <w:color w:val="000000" w:themeColor="text1"/>
+                <w:sz w:val="21"/>
+                <w:szCs w:val="21"/>
+              </w:rPr>
+              <w:t xml:space="preserve">in a small team focused on the use of event streaming technologies within TD Bank. Main responsibilities included a complete rewrite of a SpringBoot “Billing App” that used APIs to track and report the monthly net usage of event streaming technologies through schedulers and API calls. Operated in the Scrum framework, creating my own tickets in Jira to track progress. </w:t>
             </w:r>
           </w:p>
         </w:tc>
@@ -777,7 +815,6 @@
             <w:pPr>
               <w:pStyle w:val="Heading3"/>
               <w:spacing w:line="259" w:lineRule="auto"/>
-              <w:outlineLvl w:val="2"/>
               <w:rPr>
                 <w:rFonts w:ascii="Calibri Light" w:eastAsia="Calibri Light" w:hAnsi="Calibri Light" w:cs="Calibri Light"/>
                 <w:b/>
@@ -863,7 +900,7 @@
                 <w:sz w:val="21"/>
                 <w:szCs w:val="21"/>
               </w:rPr>
-              <w:t>third</w:t>
+              <w:t>fourth</w:t>
             </w:r>
             <w:r>
               <w:rPr>
@@ -931,7 +968,6 @@
             <w:pPr>
               <w:pStyle w:val="Heading3"/>
               <w:spacing w:line="259" w:lineRule="auto"/>
-              <w:outlineLvl w:val="2"/>
               <w:rPr>
                 <w:rFonts w:ascii="Calibri Light" w:eastAsia="Calibri Light" w:hAnsi="Calibri Light" w:cs="Calibri Light"/>
                 <w:b/>
@@ -1078,7 +1114,6 @@
             <w:pPr>
               <w:pStyle w:val="Heading3"/>
               <w:spacing w:before="0" w:line="259" w:lineRule="auto"/>
-              <w:outlineLvl w:val="2"/>
               <w:rPr>
                 <w:color w:val="000000" w:themeColor="text1"/>
                 <w:sz w:val="21"/>
@@ -1211,6 +1246,15 @@
                 <w:szCs w:val="21"/>
               </w:rPr>
               <w:t>Adobe CC, Algorithms, Debugging, Testing</w:t>
+            </w:r>
+            <w:r>
+              <w:rPr>
+                <w:rFonts w:ascii="Calibri Light" w:eastAsia="Calibri Light" w:hAnsi="Calibri Light" w:cs="Calibri Light"/>
+                <w:color w:val="000000" w:themeColor="text1"/>
+                <w:sz w:val="21"/>
+                <w:szCs w:val="21"/>
+              </w:rPr>
+              <w:t>, JIRA, SpringBoot</w:t>
             </w:r>
           </w:p>
           <w:p>
@@ -1288,7 +1332,6 @@
             <w:pPr>
               <w:pStyle w:val="Heading3"/>
               <w:spacing w:line="259" w:lineRule="auto"/>
-              <w:outlineLvl w:val="2"/>
               <w:rPr>
                 <w:rFonts w:ascii="Calibri Light" w:eastAsia="Calibri Light" w:hAnsi="Calibri Light" w:cs="Calibri Light"/>
                 <w:b/>
@@ -1337,18 +1380,8 @@
                 <w:sz w:val="21"/>
                 <w:szCs w:val="21"/>
               </w:rPr>
-              <w:t xml:space="preserve">, </w:t>
-            </w:r>
-            <w:proofErr w:type="spellStart"/>
-            <w:r>
-              <w:rPr>
-                <w:color w:val="595959" w:themeColor="text1" w:themeTint="A6"/>
-                <w:sz w:val="21"/>
-                <w:szCs w:val="21"/>
-              </w:rPr>
-              <w:t>Tkinter</w:t>
-            </w:r>
-            <w:proofErr w:type="spellEnd"/>
+              <w:t>, Tkinter</w:t>
+            </w:r>
             <w:r>
               <w:rPr>
                 <w:color w:val="595959" w:themeColor="text1" w:themeTint="A6"/>
@@ -1395,7 +1428,6 @@
             <w:pPr>
               <w:pStyle w:val="Heading3"/>
               <w:spacing w:line="259" w:lineRule="auto"/>
-              <w:outlineLvl w:val="2"/>
               <w:rPr>
                 <w:rFonts w:ascii="Calibri Light" w:eastAsia="Calibri Light" w:hAnsi="Calibri Light" w:cs="Calibri Light"/>
                 <w:b/>
@@ -1458,7 +1490,6 @@
             <w:pPr>
               <w:pStyle w:val="Heading3"/>
               <w:spacing w:line="259" w:lineRule="auto"/>
-              <w:outlineLvl w:val="2"/>
               <w:rPr>
                 <w:rFonts w:ascii="Calibri Light" w:eastAsia="Calibri Light" w:hAnsi="Calibri Light" w:cs="Calibri Light"/>
                 <w:b/>
@@ -1614,7 +1645,6 @@
             <w:pPr>
               <w:pStyle w:val="Heading3"/>
               <w:spacing w:line="259" w:lineRule="auto"/>
-              <w:outlineLvl w:val="2"/>
               <w:rPr>
                 <w:rFonts w:ascii="Calibri Light" w:eastAsia="Calibri Light" w:hAnsi="Calibri Light" w:cs="Calibri Light"/>
                 <w:b/>
@@ -1691,7 +1721,6 @@
             <w:pPr>
               <w:pStyle w:val="Heading3"/>
               <w:spacing w:line="259" w:lineRule="auto"/>
-              <w:outlineLvl w:val="2"/>
               <w:rPr>
                 <w:rFonts w:ascii="Calibri Light" w:eastAsia="Calibri Light" w:hAnsi="Calibri Light" w:cs="Calibri Light"/>
                 <w:b/>
@@ -1744,27 +1773,7 @@
                 <w:sz w:val="21"/>
                 <w:szCs w:val="21"/>
               </w:rPr>
-              <w:t xml:space="preserve">Participated in </w:t>
-            </w:r>
-            <w:proofErr w:type="spellStart"/>
-            <w:r>
-              <w:rPr>
-                <w:rFonts w:ascii="Calibri Light" w:eastAsia="Calibri Light" w:hAnsi="Calibri Light" w:cs="Calibri Light"/>
-                <w:color w:val="000000" w:themeColor="text1"/>
-                <w:sz w:val="21"/>
-                <w:szCs w:val="21"/>
-              </w:rPr>
-              <w:t>QHacks</w:t>
-            </w:r>
-            <w:proofErr w:type="spellEnd"/>
-            <w:r>
-              <w:rPr>
-                <w:rFonts w:ascii="Calibri Light" w:eastAsia="Calibri Light" w:hAnsi="Calibri Light" w:cs="Calibri Light"/>
-                <w:color w:val="000000" w:themeColor="text1"/>
-                <w:sz w:val="21"/>
-                <w:szCs w:val="21"/>
-              </w:rPr>
-              <w:t xml:space="preserve"> 2022, </w:t>
+              <w:t xml:space="preserve">Participated in QHacks 2022, </w:t>
             </w:r>
             <w:r>
               <w:rPr>
@@ -1861,7 +1870,7 @@
                 <w:sz w:val="21"/>
                 <w:szCs w:val="21"/>
               </w:rPr>
-              <w:t>I am a lover of the outdoors, frequently go camping, and have paddled f</w:t>
+              <w:t xml:space="preserve">I am a lover of the outdoors, frequently go camping, and have paddled </w:t>
             </w:r>
             <w:r>
               <w:rPr>
@@ -1869,7 +1878,7 @@
                 <w:sz w:val="21"/>
                 <w:szCs w:val="21"/>
               </w:rPr>
-              <w:t>ive</w:t>
+              <w:t>six</w:t>
             </w:r>
             <w:r>
               <w:rPr>
@@ -1877,7 +1886,7 @@
                 <w:sz w:val="21"/>
                 <w:szCs w:val="21"/>
               </w:rPr>
-              <w:t xml:space="preserve"> class 3-4 whitewater rivers. I am an avid reader and writer, finding enjoyment in stories of all kinds. I have a passion for cinematography and have studied under a Canadian documentary filmmaker. Computers have fascinated me throughout my life, and</w:t>
+              <w:t xml:space="preserve"> class 3-4 whitewater rivers. I am an avid reader and writer, finding enjoyment in stories of all kinds. I have a passion for cinematography and have studied under a Canadian documentary filmmaker. Computers have fascinated me throughout my </w:t>
             </w:r>
             <w:r>
               <w:rPr>
@@ -1885,7 +1894,7 @@
                 <w:sz w:val="21"/>
                 <w:szCs w:val="21"/>
               </w:rPr>
-              <w:t xml:space="preserve"> I</w:t>
+              <w:t>life and</w:t>
             </w:r>
             <w:r>
               <w:rPr>
@@ -1901,31 +1910,7 @@
                 <w:sz w:val="21"/>
                 <w:szCs w:val="21"/>
               </w:rPr>
-              <w:t>built a custom PC in high school</w:t>
-            </w:r>
-            <w:r>
-              <w:rPr>
-                <w:rFonts w:asciiTheme="majorHAnsi" w:eastAsiaTheme="majorEastAsia" w:hAnsiTheme="majorHAnsi" w:cstheme="majorBidi"/>
-                <w:sz w:val="21"/>
-                <w:szCs w:val="21"/>
-              </w:rPr>
-              <w:t>.</w:t>
-            </w:r>
-            <w:r>
-              <w:rPr>
-                <w:rFonts w:asciiTheme="majorHAnsi" w:eastAsiaTheme="majorEastAsia" w:hAnsiTheme="majorHAnsi" w:cstheme="majorBidi"/>
-                <w:sz w:val="21"/>
-                <w:szCs w:val="21"/>
-              </w:rPr>
-              <w:t xml:space="preserve"> I find engines </w:t>
-            </w:r>
-            <w:r>
-              <w:rPr>
-                <w:rFonts w:asciiTheme="majorHAnsi" w:eastAsiaTheme="majorEastAsia" w:hAnsiTheme="majorHAnsi" w:cstheme="majorBidi"/>
-                <w:sz w:val="21"/>
-                <w:szCs w:val="21"/>
-              </w:rPr>
-              <w:t>fascinating and</w:t>
+              <w:t>have built multiple custom PCs for myself and others. Engines are also an interest, and I</w:t>
             </w:r>
             <w:r>
               <w:rPr>
@@ -2979,7 +2964,7 @@
   <w:style w:type="paragraph" w:default="1" w:styleId="Normal">
     <w:name w:val="Normal"/>
     <w:qFormat/>
-    <w:rsid w:val="00C502A1"/>
+    <w:rsid w:val="00D3719C"/>
   </w:style>
   <w:style w:type="paragraph" w:styleId="Heading1">
     <w:name w:val="heading 1"/>

</xml_diff>